<commit_message>
Deleted some of the default background paragraph
</commit_message>
<xml_diff>
--- a/PROJECT OUTLINE FORM_V1AM_CCDP2100F.docx
+++ b/PROJECT OUTLINE FORM_V1AM_CCDP2100F.docx
@@ -1,6 +1,6 @@
 
 <file path=word/document.xml><?xml version="1.0" encoding="utf-8"?>
-<w:document xmlns:wpc="http://schemas.microsoft.com/office/word/2010/wordprocessingCanvas" xmlns:mo="http://schemas.microsoft.com/office/mac/office/2008/main" xmlns:mc="http://schemas.openxmlformats.org/markup-compatibility/2006" xmlns:mv="urn:schemas-microsoft-com:mac:vml" xmlns:o="urn:schemas-microsoft-com:office:office" xmlns:r="http://schemas.openxmlformats.org/officeDocument/2006/relationships" xmlns:m="http://schemas.openxmlformats.org/officeDocument/2006/math" xmlns:v="urn:schemas-microsoft-com:vml" xmlns:wp14="http://schemas.microsoft.com/office/word/2010/wordprocessingDrawing" xmlns:wp="http://schemas.openxmlformats.org/drawingml/2006/wordprocessingDrawing" xmlns:w10="urn:schemas-microsoft-com:office:word" xmlns:w="http://schemas.openxmlformats.org/wordprocessingml/2006/main" xmlns:w14="http://schemas.microsoft.com/office/word/2010/wordml" xmlns:wpg="http://schemas.microsoft.com/office/word/2010/wordprocessingGroup" xmlns:wpi="http://schemas.microsoft.com/office/word/2010/wordprocessingInk" xmlns:wne="http://schemas.microsoft.com/office/word/2006/wordml" xmlns:wps="http://schemas.microsoft.com/office/word/2010/wordprocessingShape" mc:Ignorable="w14 wp14">
+<w:document xmlns:wpc="http://schemas.microsoft.com/office/word/2010/wordprocessingCanvas" xmlns:mc="http://schemas.openxmlformats.org/markup-compatibility/2006" xmlns:o="urn:schemas-microsoft-com:office:office" xmlns:r="http://schemas.openxmlformats.org/officeDocument/2006/relationships" xmlns:m="http://schemas.openxmlformats.org/officeDocument/2006/math" xmlns:v="urn:schemas-microsoft-com:vml" xmlns:wp14="http://schemas.microsoft.com/office/word/2010/wordprocessingDrawing" xmlns:wp="http://schemas.openxmlformats.org/drawingml/2006/wordprocessingDrawing" xmlns:w10="urn:schemas-microsoft-com:office:word" xmlns:w="http://schemas.openxmlformats.org/wordprocessingml/2006/main" xmlns:w14="http://schemas.microsoft.com/office/word/2010/wordml" xmlns:wpg="http://schemas.microsoft.com/office/word/2010/wordprocessingGroup" xmlns:wpi="http://schemas.microsoft.com/office/word/2010/wordprocessingInk" xmlns:wne="http://schemas.microsoft.com/office/word/2006/wordml" xmlns:wps="http://schemas.microsoft.com/office/word/2010/wordprocessingShape" mc:Ignorable="w14 wp14">
   <w:body>
     <w:p>
       <w:pPr>
@@ -219,8 +219,13 @@
               <w:t xml:space="preserve"> </w:t>
             </w:r>
             <w:r>
-              <w:t>Matthew Maynes</w:t>
-            </w:r>
+              <w:t xml:space="preserve">Matthew </w:t>
+            </w:r>
+            <w:proofErr w:type="spellStart"/>
+            <w:r>
+              <w:t>Maynes</w:t>
+            </w:r>
+            <w:proofErr w:type="spellEnd"/>
             <w:r>
               <w:t xml:space="preserve">                         </w:t>
             </w:r>
@@ -236,8 +241,13 @@
               <w:t>2.</w:t>
             </w:r>
             <w:r>
-              <w:t xml:space="preserve"> David Briglio</w:t>
-            </w:r>
+              <w:t xml:space="preserve"> David </w:t>
+            </w:r>
+            <w:proofErr w:type="spellStart"/>
+            <w:r>
+              <w:t>Briglio</w:t>
+            </w:r>
+            <w:proofErr w:type="spellEnd"/>
           </w:p>
           <w:p>
             <w:r>
@@ -260,11 +270,19 @@
             <w:r>
               <w:t xml:space="preserve"> </w:t>
             </w:r>
-            <w:bookmarkStart w:id="0" w:name="_GoBack"/>
-            <w:bookmarkEnd w:id="0"/>
-            <w:r>
-              <w:t>Larona Mkotedi</w:t>
-            </w:r>
+            <w:proofErr w:type="spellStart"/>
+            <w:r>
+              <w:t>Larona</w:t>
+            </w:r>
+            <w:proofErr w:type="spellEnd"/>
+            <w:r>
+              <w:t xml:space="preserve"> </w:t>
+            </w:r>
+            <w:proofErr w:type="spellStart"/>
+            <w:r>
+              <w:t>Mkotedi</w:t>
+            </w:r>
+            <w:proofErr w:type="spellEnd"/>
           </w:p>
         </w:tc>
       </w:tr>
@@ -391,35 +409,21 @@
               <w:t xml:space="preserve"> words) </w:t>
             </w:r>
             <w:r>
-              <w:t xml:space="preserve">(e.g. </w:t>
-            </w:r>
-            <w:r>
-              <w:t>The sail’s greatest purpose will be to offer the</w:t>
-            </w:r>
-            <w:r>
-              <w:t>Wind</w:t>
-            </w:r>
-            <w:r>
-              <w:t>rider an alternative mode of propulsion</w:t>
-            </w:r>
-            <w:r>
-              <w:t xml:space="preserve"> to pedalling or otherwise turning the crank set</w:t>
-            </w:r>
-            <w:r>
-              <w:t xml:space="preserve">.  </w:t>
-            </w:r>
-            <w:r>
-              <w:t>The sail’s</w:t>
-            </w:r>
-            <w:r>
-              <w:t xml:space="preserve"> main role will be to harness as much energy as possible from the wind</w:t>
-            </w:r>
-            <w:r>
-              <w:t xml:space="preserve">.  Without throwing the rider off balance, the additional forces and the derived energy should contribute to moving the rider forward and towards their destination. </w:t>
-            </w:r>
-            <w:r>
-              <w:t>)</w:t>
-            </w:r>
+              <w:t>(</w:t>
+            </w:r>
+            <w:proofErr w:type="gramStart"/>
+            <w:r>
+              <w:t>e.g</w:t>
+            </w:r>
+            <w:proofErr w:type="gramEnd"/>
+            <w:r>
+              <w:t xml:space="preserve">. </w:t>
+            </w:r>
+            <w:r>
+              <w:t xml:space="preserve">The sail’s </w:t>
+            </w:r>
+            <w:bookmarkStart w:id="0" w:name="_GoBack"/>
+            <w:bookmarkEnd w:id="0"/>
           </w:p>
           <w:p/>
           <w:p>
@@ -819,7 +823,21 @@
               <w:rPr>
                 <w:b/>
               </w:rPr>
-              <w:t xml:space="preserve">(e.g. Adapting </w:t>
+              <w:t>(</w:t>
+            </w:r>
+            <w:proofErr w:type="gramStart"/>
+            <w:r>
+              <w:rPr>
+                <w:b/>
+              </w:rPr>
+              <w:t>e.g</w:t>
+            </w:r>
+            <w:proofErr w:type="gramEnd"/>
+            <w:r>
+              <w:rPr>
+                <w:b/>
+              </w:rPr>
+              <w:t xml:space="preserve">. Adapting </w:t>
             </w:r>
             <w:r>
               <w:rPr>
@@ -831,13 +849,27 @@
               <w:rPr>
                 <w:b/>
               </w:rPr>
-              <w:t xml:space="preserve"> to essential P</w:t>
-            </w:r>
-            <w:r>
-              <w:rPr>
-                <w:b/>
-              </w:rPr>
-              <w:t>owerpoint (P</w:t>
+              <w:t xml:space="preserve"> to essential </w:t>
+            </w:r>
+            <w:proofErr w:type="spellStart"/>
+            <w:r>
+              <w:rPr>
+                <w:b/>
+              </w:rPr>
+              <w:t>P</w:t>
+            </w:r>
+            <w:r>
+              <w:rPr>
+                <w:b/>
+              </w:rPr>
+              <w:t>owerpoint</w:t>
+            </w:r>
+            <w:proofErr w:type="spellEnd"/>
+            <w:r>
+              <w:rPr>
+                <w:b/>
+              </w:rPr>
+              <w:t xml:space="preserve"> (P</w:t>
             </w:r>
             <w:r>
               <w:rPr>
@@ -1398,7 +1430,37 @@
               <w:rPr>
                 <w:b/>
               </w:rPr>
-              <w:t>If not during class-time, could you meet on-line (via Skype, Google Docs or cuLearn ?Bluebutton?)?</w:t>
+              <w:t xml:space="preserve">If not during class-time, could you meet on-line (via Skype, Google Docs or </w:t>
+            </w:r>
+            <w:proofErr w:type="spellStart"/>
+            <w:proofErr w:type="gramStart"/>
+            <w:r>
+              <w:rPr>
+                <w:b/>
+              </w:rPr>
+              <w:t>cuLearn</w:t>
+            </w:r>
+            <w:proofErr w:type="spellEnd"/>
+            <w:r>
+              <w:rPr>
+                <w:b/>
+              </w:rPr>
+              <w:t xml:space="preserve"> ?</w:t>
+            </w:r>
+            <w:proofErr w:type="spellStart"/>
+            <w:r>
+              <w:rPr>
+                <w:b/>
+              </w:rPr>
+              <w:t>Bluebutton</w:t>
+            </w:r>
+            <w:proofErr w:type="spellEnd"/>
+            <w:proofErr w:type="gramEnd"/>
+            <w:r>
+              <w:rPr>
+                <w:b/>
+              </w:rPr>
+              <w:t>?)?</w:t>
             </w:r>
           </w:p>
           <w:p/>
@@ -1527,27 +1589,14 @@
             <w:r>
               <w:t xml:space="preserve">(in </w:t>
             </w:r>
-            <w:r>
-              <w:fldChar w:fldCharType="begin"/>
-            </w:r>
-            <w:r>
-              <w:instrText xml:space="preserve"> HYPERLINK "http://www.ieee.org/documents/ieeecitationref.pdf" \t "_blank" </w:instrText>
-            </w:r>
-            <w:r>
-              <w:fldChar w:fldCharType="separate"/>
-            </w:r>
-            <w:r>
-              <w:rPr>
-                <w:rStyle w:val="Hyperlink"/>
-              </w:rPr>
-              <w:t>IEEE Format</w:t>
-            </w:r>
-            <w:r>
-              <w:rPr>
-                <w:rStyle w:val="Hyperlink"/>
-              </w:rPr>
-              <w:fldChar w:fldCharType="end"/>
-            </w:r>
+            <w:hyperlink r:id="rId9" w:tgtFrame="_blank" w:history="1">
+              <w:r>
+                <w:rPr>
+                  <w:rStyle w:val="Hyperlink"/>
+                </w:rPr>
+                <w:t>IEEE Format</w:t>
+              </w:r>
+            </w:hyperlink>
             <w:r>
               <w:t>)</w:t>
             </w:r>
@@ -1590,69 +1639,43 @@
             <w:r>
               <w:t xml:space="preserve">This will ensure that you become more familiar with researching engineering principals, theorems or laws in </w:t>
             </w:r>
-            <w:r>
-              <w:fldChar w:fldCharType="begin"/>
-            </w:r>
-            <w:r>
-              <w:instrText xml:space="preserve"> HYPERLINK "http://catalogue.library.carleton.ca/" \t "_blank" </w:instrText>
-            </w:r>
-            <w:r>
-              <w:fldChar w:fldCharType="separate"/>
-            </w:r>
-            <w:r>
-              <w:rPr>
-                <w:rStyle w:val="Hyperlink"/>
-              </w:rPr>
-              <w:t>Carleton’s Library Catalogue</w:t>
-            </w:r>
-            <w:r>
-              <w:rPr>
-                <w:rStyle w:val="Hyperlink"/>
-              </w:rPr>
-              <w:fldChar w:fldCharType="end"/>
-            </w:r>
+            <w:hyperlink r:id="rId10" w:tgtFrame="_blank" w:history="1">
+              <w:r>
+                <w:rPr>
+                  <w:rStyle w:val="Hyperlink"/>
+                </w:rPr>
+                <w:t>Carleton’s Library Catalogue</w:t>
+              </w:r>
+            </w:hyperlink>
             <w:r>
               <w:t xml:space="preserve"> or in its extensive collection of electronic journals via </w:t>
             </w:r>
-            <w:r>
-              <w:fldChar w:fldCharType="begin"/>
-            </w:r>
-            <w:r>
-              <w:instrText xml:space="preserve"> HYPERLINK "http://www.library.carleton.ca/find/journal-articles" \t "_blank" </w:instrText>
-            </w:r>
-            <w:r>
-              <w:fldChar w:fldCharType="separate"/>
-            </w:r>
-            <w:r>
-              <w:rPr>
-                <w:rStyle w:val="Hyperlink"/>
-              </w:rPr>
-              <w:t>Carleton’s Library Journals</w:t>
-            </w:r>
-            <w:r>
-              <w:rPr>
-                <w:rStyle w:val="Hyperlink"/>
-              </w:rPr>
+            <w:hyperlink r:id="rId11" w:tgtFrame="_blank" w:history="1">
+              <w:r>
+                <w:rPr>
+                  <w:rStyle w:val="Hyperlink"/>
+                </w:rPr>
+                <w:t>Carleton’s Library Journals</w:t>
+              </w:r>
+              <w:r>
+                <w:rPr>
+                  <w:rStyle w:val="Hyperlink"/>
+                </w:rPr>
+                <w:t>.</w:t>
+              </w:r>
+              <w:r>
+                <w:rPr>
+                  <w:rStyle w:val="Hyperlink"/>
+                </w:rPr>
+                <w:t xml:space="preserve"> </w:t>
+              </w:r>
+            </w:hyperlink>
+            <w:r>
+              <w:t xml:space="preserve"> These engineering concepts must support your project patent of this term which is focused on improving the safety and energy-efficiency of automobiles</w:t>
+            </w:r>
+            <w:r>
               <w:t>.</w:t>
             </w:r>
-            <w:r>
-              <w:rPr>
-                <w:rStyle w:val="Hyperlink"/>
-              </w:rPr>
-              <w:t xml:space="preserve"> </w:t>
-            </w:r>
-            <w:r>
-              <w:rPr>
-                <w:rStyle w:val="Hyperlink"/>
-              </w:rPr>
-              <w:fldChar w:fldCharType="end"/>
-            </w:r>
-            <w:r>
-              <w:t xml:space="preserve"> These engineering concepts must support your project patent of this term which is focused on improving the safety and energy-efficiency of automobiles</w:t>
-            </w:r>
-            <w:r>
-              <w:t>.</w:t>
-            </w:r>
           </w:p>
           <w:p>
             <w:pPr>
@@ -1663,27 +1686,14 @@
             <w:r>
               <w:t xml:space="preserve">(Click </w:t>
             </w:r>
-            <w:r>
-              <w:fldChar w:fldCharType="begin"/>
-            </w:r>
-            <w:r>
-              <w:instrText xml:space="preserve"> HYPERLINK "http://www.ieee.org/documents/ieeecitationref.pdf" \t "_blank" </w:instrText>
-            </w:r>
-            <w:r>
-              <w:fldChar w:fldCharType="separate"/>
-            </w:r>
-            <w:r>
-              <w:rPr>
-                <w:rStyle w:val="Hyperlink"/>
-              </w:rPr>
-              <w:t>here for IEEE Citation Format</w:t>
-            </w:r>
-            <w:r>
-              <w:rPr>
-                <w:rStyle w:val="Hyperlink"/>
-              </w:rPr>
-              <w:fldChar w:fldCharType="end"/>
-            </w:r>
+            <w:hyperlink r:id="rId12" w:tgtFrame="_blank" w:history="1">
+              <w:r>
+                <w:rPr>
+                  <w:rStyle w:val="Hyperlink"/>
+                </w:rPr>
+                <w:t>here for IEEE Citation Format</w:t>
+              </w:r>
+            </w:hyperlink>
             <w:r>
               <w:t xml:space="preserve"> or see course textbook Ch. 11)</w:t>
             </w:r>
@@ -2901,9 +2911,24 @@
               <w:rPr>
                 <w:b/>
               </w:rPr>
-              <w:t xml:space="preserve">your drawing skills, GoogleDraw*?, </w:t>
-            </w:r>
-            <w:hyperlink r:id="rId9" w:history="1">
+              <w:t xml:space="preserve">your drawing skills, </w:t>
+            </w:r>
+            <w:proofErr w:type="spellStart"/>
+            <w:r>
+              <w:rPr>
+                <w:b/>
+              </w:rPr>
+              <w:t>GoogleDraw</w:t>
+            </w:r>
+            <w:proofErr w:type="spellEnd"/>
+            <w:r>
+              <w:rPr>
+                <w:b/>
+              </w:rPr>
+              <w:t xml:space="preserve">*?, </w:t>
+            </w:r>
+            <w:hyperlink r:id="rId13" w:history="1">
+              <w:proofErr w:type="spellStart"/>
               <w:r>
                 <w:rPr>
                   <w:rStyle w:val="Hyperlink"/>
@@ -2911,6 +2936,7 @@
                 </w:rPr>
                 <w:t>Intellicad</w:t>
               </w:r>
+              <w:proofErr w:type="spellEnd"/>
             </w:hyperlink>
             <w:r>
               <w:rPr>
@@ -2924,13 +2950,29 @@
               </w:rPr>
               <w:t xml:space="preserve">a </w:t>
             </w:r>
-            <w:hyperlink r:id="rId10" w:history="1">
+            <w:hyperlink r:id="rId14" w:history="1">
               <w:r>
                 <w:rPr>
                   <w:rStyle w:val="Hyperlink"/>
                   <w:b/>
                 </w:rPr>
-                <w:t>simpler form of Autocad*?)</w:t>
+                <w:t xml:space="preserve">simpler form of </w:t>
+              </w:r>
+              <w:proofErr w:type="spellStart"/>
+              <w:r>
+                <w:rPr>
+                  <w:rStyle w:val="Hyperlink"/>
+                  <w:b/>
+                </w:rPr>
+                <w:t>Autocad</w:t>
+              </w:r>
+              <w:proofErr w:type="spellEnd"/>
+              <w:r>
+                <w:rPr>
+                  <w:rStyle w:val="Hyperlink"/>
+                  <w:b/>
+                </w:rPr>
+                <w:t>*?)</w:t>
               </w:r>
             </w:hyperlink>
             <w:r>
@@ -3081,7 +3123,7 @@
     </w:tbl>
     <w:p/>
     <w:sectPr>
-      <w:footerReference w:type="default" r:id="rId11"/>
+      <w:footerReference w:type="default" r:id="rId15"/>
       <w:pgSz w:w="12240" w:h="15840"/>
       <w:pgMar w:top="1440" w:right="1440" w:bottom="1440" w:left="1440" w:header="708" w:footer="708" w:gutter="0"/>
       <w:cols w:space="708"/>
@@ -3092,7 +3134,7 @@
 </file>
 
 <file path=word/endnotes.xml><?xml version="1.0" encoding="utf-8"?>
-<w:endnotes xmlns:wpc="http://schemas.microsoft.com/office/word/2010/wordprocessingCanvas" xmlns:mo="http://schemas.microsoft.com/office/mac/office/2008/main" xmlns:mc="http://schemas.openxmlformats.org/markup-compatibility/2006" xmlns:mv="urn:schemas-microsoft-com:mac:vml" xmlns:o="urn:schemas-microsoft-com:office:office" xmlns:r="http://schemas.openxmlformats.org/officeDocument/2006/relationships" xmlns:m="http://schemas.openxmlformats.org/officeDocument/2006/math" xmlns:v="urn:schemas-microsoft-com:vml" xmlns:wp14="http://schemas.microsoft.com/office/word/2010/wordprocessingDrawing" xmlns:wp="http://schemas.openxmlformats.org/drawingml/2006/wordprocessingDrawing" xmlns:w10="urn:schemas-microsoft-com:office:word" xmlns:w="http://schemas.openxmlformats.org/wordprocessingml/2006/main" xmlns:w14="http://schemas.microsoft.com/office/word/2010/wordml" xmlns:wpg="http://schemas.microsoft.com/office/word/2010/wordprocessingGroup" xmlns:wpi="http://schemas.microsoft.com/office/word/2010/wordprocessingInk" xmlns:wne="http://schemas.microsoft.com/office/word/2006/wordml" xmlns:wps="http://schemas.microsoft.com/office/word/2010/wordprocessingShape" mc:Ignorable="w14 wp14">
+<w:endnotes xmlns:wpc="http://schemas.microsoft.com/office/word/2010/wordprocessingCanvas" xmlns:mc="http://schemas.openxmlformats.org/markup-compatibility/2006" xmlns:o="urn:schemas-microsoft-com:office:office" xmlns:r="http://schemas.openxmlformats.org/officeDocument/2006/relationships" xmlns:m="http://schemas.openxmlformats.org/officeDocument/2006/math" xmlns:v="urn:schemas-microsoft-com:vml" xmlns:wp14="http://schemas.microsoft.com/office/word/2010/wordprocessingDrawing" xmlns:wp="http://schemas.openxmlformats.org/drawingml/2006/wordprocessingDrawing" xmlns:w10="urn:schemas-microsoft-com:office:word" xmlns:w="http://schemas.openxmlformats.org/wordprocessingml/2006/main" xmlns:w14="http://schemas.microsoft.com/office/word/2010/wordml" xmlns:wpg="http://schemas.microsoft.com/office/word/2010/wordprocessingGroup" xmlns:wpi="http://schemas.microsoft.com/office/word/2010/wordprocessingInk" xmlns:wne="http://schemas.microsoft.com/office/word/2006/wordml" xmlns:wps="http://schemas.microsoft.com/office/word/2010/wordprocessingShape" mc:Ignorable="w14 wp14">
   <w:endnote w:type="separator" w:id="-1">
     <w:p>
       <w:pPr>
@@ -3117,7 +3159,7 @@
 </file>
 
 <file path=word/footer1.xml><?xml version="1.0" encoding="utf-8"?>
-<w:ftr xmlns:wpc="http://schemas.microsoft.com/office/word/2010/wordprocessingCanvas" xmlns:mo="http://schemas.microsoft.com/office/mac/office/2008/main" xmlns:mc="http://schemas.openxmlformats.org/markup-compatibility/2006" xmlns:mv="urn:schemas-microsoft-com:mac:vml" xmlns:o="urn:schemas-microsoft-com:office:office" xmlns:r="http://schemas.openxmlformats.org/officeDocument/2006/relationships" xmlns:m="http://schemas.openxmlformats.org/officeDocument/2006/math" xmlns:v="urn:schemas-microsoft-com:vml" xmlns:wp14="http://schemas.microsoft.com/office/word/2010/wordprocessingDrawing" xmlns:wp="http://schemas.openxmlformats.org/drawingml/2006/wordprocessingDrawing" xmlns:w10="urn:schemas-microsoft-com:office:word" xmlns:w="http://schemas.openxmlformats.org/wordprocessingml/2006/main" xmlns:w14="http://schemas.microsoft.com/office/word/2010/wordml" xmlns:wpg="http://schemas.microsoft.com/office/word/2010/wordprocessingGroup" xmlns:wpi="http://schemas.microsoft.com/office/word/2010/wordprocessingInk" xmlns:wne="http://schemas.microsoft.com/office/word/2006/wordml" xmlns:wps="http://schemas.microsoft.com/office/word/2010/wordprocessingShape" mc:Ignorable="w14 wp14">
+<w:ftr xmlns:wpc="http://schemas.microsoft.com/office/word/2010/wordprocessingCanvas" xmlns:mc="http://schemas.openxmlformats.org/markup-compatibility/2006" xmlns:o="urn:schemas-microsoft-com:office:office" xmlns:r="http://schemas.openxmlformats.org/officeDocument/2006/relationships" xmlns:m="http://schemas.openxmlformats.org/officeDocument/2006/math" xmlns:v="urn:schemas-microsoft-com:vml" xmlns:wp14="http://schemas.microsoft.com/office/word/2010/wordprocessingDrawing" xmlns:wp="http://schemas.openxmlformats.org/drawingml/2006/wordprocessingDrawing" xmlns:w10="urn:schemas-microsoft-com:office:word" xmlns:w="http://schemas.openxmlformats.org/wordprocessingml/2006/main" xmlns:w14="http://schemas.microsoft.com/office/word/2010/wordml" xmlns:wpg="http://schemas.microsoft.com/office/word/2010/wordprocessingGroup" xmlns:wpi="http://schemas.microsoft.com/office/word/2010/wordprocessingInk" xmlns:wne="http://schemas.microsoft.com/office/word/2006/wordml" xmlns:wps="http://schemas.microsoft.com/office/word/2010/wordprocessingShape" mc:Ignorable="w14 wp14">
   <w:p>
     <w:pPr>
       <w:pStyle w:val="Footer"/>
@@ -3169,6 +3211,7 @@
           <w:docPartUnique/>
         </w:docPartObj>
       </w:sdtPr>
+      <w:sdtEndPr/>
       <w:sdtContent>
         <w:r>
           <w:rPr>
@@ -3215,7 +3258,7 @@
             <w:noProof/>
             <w:sz w:val="20"/>
           </w:rPr>
-          <w:t>2</w:t>
+          <w:t>1</w:t>
         </w:r>
         <w:r>
           <w:rPr>
@@ -3292,7 +3335,7 @@
 </file>
 
 <file path=word/footnotes.xml><?xml version="1.0" encoding="utf-8"?>
-<w:footnotes xmlns:wpc="http://schemas.microsoft.com/office/word/2010/wordprocessingCanvas" xmlns:mo="http://schemas.microsoft.com/office/mac/office/2008/main" xmlns:mc="http://schemas.openxmlformats.org/markup-compatibility/2006" xmlns:mv="urn:schemas-microsoft-com:mac:vml" xmlns:o="urn:schemas-microsoft-com:office:office" xmlns:r="http://schemas.openxmlformats.org/officeDocument/2006/relationships" xmlns:m="http://schemas.openxmlformats.org/officeDocument/2006/math" xmlns:v="urn:schemas-microsoft-com:vml" xmlns:wp14="http://schemas.microsoft.com/office/word/2010/wordprocessingDrawing" xmlns:wp="http://schemas.openxmlformats.org/drawingml/2006/wordprocessingDrawing" xmlns:w10="urn:schemas-microsoft-com:office:word" xmlns:w="http://schemas.openxmlformats.org/wordprocessingml/2006/main" xmlns:w14="http://schemas.microsoft.com/office/word/2010/wordml" xmlns:wpg="http://schemas.microsoft.com/office/word/2010/wordprocessingGroup" xmlns:wpi="http://schemas.microsoft.com/office/word/2010/wordprocessingInk" xmlns:wne="http://schemas.microsoft.com/office/word/2006/wordml" xmlns:wps="http://schemas.microsoft.com/office/word/2010/wordprocessingShape" mc:Ignorable="w14 wp14">
+<w:footnotes xmlns:wpc="http://schemas.microsoft.com/office/word/2010/wordprocessingCanvas" xmlns:mc="http://schemas.openxmlformats.org/markup-compatibility/2006" xmlns:o="urn:schemas-microsoft-com:office:office" xmlns:r="http://schemas.openxmlformats.org/officeDocument/2006/relationships" xmlns:m="http://schemas.openxmlformats.org/officeDocument/2006/math" xmlns:v="urn:schemas-microsoft-com:vml" xmlns:wp14="http://schemas.microsoft.com/office/word/2010/wordprocessingDrawing" xmlns:wp="http://schemas.openxmlformats.org/drawingml/2006/wordprocessingDrawing" xmlns:w10="urn:schemas-microsoft-com:office:word" xmlns:w="http://schemas.openxmlformats.org/wordprocessingml/2006/main" xmlns:w14="http://schemas.microsoft.com/office/word/2010/wordml" xmlns:wpg="http://schemas.microsoft.com/office/word/2010/wordprocessingGroup" xmlns:wpi="http://schemas.microsoft.com/office/word/2010/wordprocessingInk" xmlns:wne="http://schemas.microsoft.com/office/word/2006/wordml" xmlns:wps="http://schemas.microsoft.com/office/word/2010/wordprocessingShape" mc:Ignorable="w14 wp14">
   <w:footnote w:type="separator" w:id="-1">
     <w:p>
       <w:pPr>
@@ -3317,7 +3360,7 @@
 </file>
 
 <file path=word/numbering.xml><?xml version="1.0" encoding="utf-8"?>
-<w:numbering xmlns:wpc="http://schemas.microsoft.com/office/word/2010/wordprocessingCanvas" xmlns:mo="http://schemas.microsoft.com/office/mac/office/2008/main" xmlns:mc="http://schemas.openxmlformats.org/markup-compatibility/2006" xmlns:mv="urn:schemas-microsoft-com:mac:vml" xmlns:o="urn:schemas-microsoft-com:office:office" xmlns:r="http://schemas.openxmlformats.org/officeDocument/2006/relationships" xmlns:m="http://schemas.openxmlformats.org/officeDocument/2006/math" xmlns:v="urn:schemas-microsoft-com:vml" xmlns:wp14="http://schemas.microsoft.com/office/word/2010/wordprocessingDrawing" xmlns:wp="http://schemas.openxmlformats.org/drawingml/2006/wordprocessingDrawing" xmlns:w10="urn:schemas-microsoft-com:office:word" xmlns:w="http://schemas.openxmlformats.org/wordprocessingml/2006/main" xmlns:w14="http://schemas.microsoft.com/office/word/2010/wordml" xmlns:wpg="http://schemas.microsoft.com/office/word/2010/wordprocessingGroup" xmlns:wpi="http://schemas.microsoft.com/office/word/2010/wordprocessingInk" xmlns:wne="http://schemas.microsoft.com/office/word/2006/wordml" xmlns:wps="http://schemas.microsoft.com/office/word/2010/wordprocessingShape" mc:Ignorable="w14 wp14">
+<w:numbering xmlns:wpc="http://schemas.microsoft.com/office/word/2010/wordprocessingCanvas" xmlns:mc="http://schemas.openxmlformats.org/markup-compatibility/2006" xmlns:o="urn:schemas-microsoft-com:office:office" xmlns:r="http://schemas.openxmlformats.org/officeDocument/2006/relationships" xmlns:m="http://schemas.openxmlformats.org/officeDocument/2006/math" xmlns:v="urn:schemas-microsoft-com:vml" xmlns:wp14="http://schemas.microsoft.com/office/word/2010/wordprocessingDrawing" xmlns:wp="http://schemas.openxmlformats.org/drawingml/2006/wordprocessingDrawing" xmlns:w10="urn:schemas-microsoft-com:office:word" xmlns:w="http://schemas.openxmlformats.org/wordprocessingml/2006/main" xmlns:w14="http://schemas.microsoft.com/office/word/2010/wordml" xmlns:wpg="http://schemas.microsoft.com/office/word/2010/wordprocessingGroup" xmlns:wpi="http://schemas.microsoft.com/office/word/2010/wordprocessingInk" xmlns:wne="http://schemas.microsoft.com/office/word/2006/wordml" xmlns:wps="http://schemas.microsoft.com/office/word/2010/wordprocessingShape" mc:Ignorable="w14 wp14">
   <w:abstractNum w:abstractNumId="0">
     <w:nsid w:val="514E5300"/>
     <w:multiLevelType w:val="hybridMultilevel"/>
@@ -3608,7 +3651,7 @@
       </w:pPr>
     </w:pPrDefault>
   </w:docDefaults>
-  <w:latentStyles w:defLockedState="0" w:defUIPriority="99" w:defSemiHidden="1" w:defUnhideWhenUsed="1" w:defQFormat="0" w:count="276">
+  <w:latentStyles w:defLockedState="0" w:defUIPriority="99" w:defSemiHidden="1" w:defUnhideWhenUsed="1" w:defQFormat="0" w:count="267">
     <w:lsdException w:name="Normal" w:semiHidden="0" w:uiPriority="0" w:unhideWhenUsed="0" w:qFormat="1"/>
     <w:lsdException w:name="heading 1" w:semiHidden="0" w:uiPriority="9" w:unhideWhenUsed="0" w:qFormat="1"/>
     <w:lsdException w:name="heading 2" w:uiPriority="9" w:qFormat="1"/>
@@ -3989,7 +4032,7 @@
 </file>
 
 <file path=word/stylesWithEffects.xml><?xml version="1.0" encoding="utf-8"?>
-<w:styles xmlns:wpc="http://schemas.microsoft.com/office/word/2010/wordprocessingCanvas" xmlns:mo="http://schemas.microsoft.com/office/mac/office/2008/main" xmlns:mc="http://schemas.openxmlformats.org/markup-compatibility/2006" xmlns:mv="urn:schemas-microsoft-com:mac:vml" xmlns:o="urn:schemas-microsoft-com:office:office" xmlns:r="http://schemas.openxmlformats.org/officeDocument/2006/relationships" xmlns:m="http://schemas.openxmlformats.org/officeDocument/2006/math" xmlns:v="urn:schemas-microsoft-com:vml" xmlns:wp14="http://schemas.microsoft.com/office/word/2010/wordprocessingDrawing" xmlns:wp="http://schemas.openxmlformats.org/drawingml/2006/wordprocessingDrawing" xmlns:w10="urn:schemas-microsoft-com:office:word" xmlns:w="http://schemas.openxmlformats.org/wordprocessingml/2006/main" xmlns:w14="http://schemas.microsoft.com/office/word/2010/wordml" xmlns:wpg="http://schemas.microsoft.com/office/word/2010/wordprocessingGroup" xmlns:wpi="http://schemas.microsoft.com/office/word/2010/wordprocessingInk" xmlns:wne="http://schemas.microsoft.com/office/word/2006/wordml" xmlns:wps="http://schemas.microsoft.com/office/word/2010/wordprocessingShape" mc:Ignorable="w14 wp14">
+<w:styles xmlns:wpc="http://schemas.microsoft.com/office/word/2010/wordprocessingCanvas" xmlns:mc="http://schemas.openxmlformats.org/markup-compatibility/2006" xmlns:o="urn:schemas-microsoft-com:office:office" xmlns:r="http://schemas.openxmlformats.org/officeDocument/2006/relationships" xmlns:m="http://schemas.openxmlformats.org/officeDocument/2006/math" xmlns:v="urn:schemas-microsoft-com:vml" xmlns:wp14="http://schemas.microsoft.com/office/word/2010/wordprocessingDrawing" xmlns:wp="http://schemas.openxmlformats.org/drawingml/2006/wordprocessingDrawing" xmlns:w10="urn:schemas-microsoft-com:office:word" xmlns:w="http://schemas.openxmlformats.org/wordprocessingml/2006/main" xmlns:w14="http://schemas.microsoft.com/office/word/2010/wordml" xmlns:wpg="http://schemas.microsoft.com/office/word/2010/wordprocessingGroup" xmlns:wpi="http://schemas.microsoft.com/office/word/2010/wordprocessingInk" xmlns:wne="http://schemas.microsoft.com/office/word/2006/wordml" xmlns:wps="http://schemas.microsoft.com/office/word/2010/wordprocessingShape" mc:Ignorable="w14 wp14">
   <w:docDefaults>
     <w:rPrDefault>
       <w:rPr>
@@ -4001,7 +4044,7 @@
     </w:rPrDefault>
     <w:pPrDefault/>
   </w:docDefaults>
-  <w:latentStyles w:defLockedState="0" w:defUIPriority="99" w:defSemiHidden="1" w:defUnhideWhenUsed="1" w:defQFormat="0" w:count="276">
+  <w:latentStyles w:defLockedState="0" w:defUIPriority="99" w:defSemiHidden="1" w:defUnhideWhenUsed="1" w:defQFormat="0" w:count="267">
     <w:lsdException w:name="Normal" w:semiHidden="0" w:uiPriority="0" w:unhideWhenUsed="0" w:qFormat="1"/>
     <w:lsdException w:name="heading 1" w:semiHidden="0" w:uiPriority="9" w:unhideWhenUsed="0" w:qFormat="1"/>
     <w:lsdException w:name="heading 2" w:uiPriority="9" w:qFormat="1"/>
@@ -4462,7 +4505,7 @@
 </file>
 
 <file path=customXml/itemProps1.xml><?xml version="1.0" encoding="utf-8"?>
-<ds:datastoreItem xmlns:ds="http://schemas.openxmlformats.org/officeDocument/2006/customXml" ds:itemID="{AA687DDF-B92C-6B40-9811-03E13062FD24}">
+<ds:datastoreItem xmlns:ds="http://schemas.openxmlformats.org/officeDocument/2006/customXml" ds:itemID="{0C0B2319-543F-4FC0-9FA4-AC6AF73E4FE2}">
   <ds:schemaRefs>
     <ds:schemaRef ds:uri="http://schemas.openxmlformats.org/officeDocument/2006/bibliography"/>
   </ds:schemaRefs>

</xml_diff>

<commit_message>
Deleted more stock messages
</commit_message>
<xml_diff>
--- a/PROJECT OUTLINE FORM_V1AM_CCDP2100F.docx
+++ b/PROJECT OUTLINE FORM_V1AM_CCDP2100F.docx
@@ -1,6 +1,6 @@
 
 <file path=word/document.xml><?xml version="1.0" encoding="utf-8"?>
-<w:document xmlns:wpc="http://schemas.microsoft.com/office/word/2010/wordprocessingCanvas" xmlns:mc="http://schemas.openxmlformats.org/markup-compatibility/2006" xmlns:o="urn:schemas-microsoft-com:office:office" xmlns:r="http://schemas.openxmlformats.org/officeDocument/2006/relationships" xmlns:m="http://schemas.openxmlformats.org/officeDocument/2006/math" xmlns:v="urn:schemas-microsoft-com:vml" xmlns:wp14="http://schemas.microsoft.com/office/word/2010/wordprocessingDrawing" xmlns:wp="http://schemas.openxmlformats.org/drawingml/2006/wordprocessingDrawing" xmlns:w10="urn:schemas-microsoft-com:office:word" xmlns:w="http://schemas.openxmlformats.org/wordprocessingml/2006/main" xmlns:w14="http://schemas.microsoft.com/office/word/2010/wordml" xmlns:wpg="http://schemas.microsoft.com/office/word/2010/wordprocessingGroup" xmlns:wpi="http://schemas.microsoft.com/office/word/2010/wordprocessingInk" xmlns:wne="http://schemas.microsoft.com/office/word/2006/wordml" xmlns:wps="http://schemas.microsoft.com/office/word/2010/wordprocessingShape" mc:Ignorable="w14 wp14">
+<w:document xmlns:wpc="http://schemas.microsoft.com/office/word/2010/wordprocessingCanvas" xmlns:mo="http://schemas.microsoft.com/office/mac/office/2008/main" xmlns:mc="http://schemas.openxmlformats.org/markup-compatibility/2006" xmlns:mv="urn:schemas-microsoft-com:mac:vml" xmlns:o="urn:schemas-microsoft-com:office:office" xmlns:r="http://schemas.openxmlformats.org/officeDocument/2006/relationships" xmlns:m="http://schemas.openxmlformats.org/officeDocument/2006/math" xmlns:v="urn:schemas-microsoft-com:vml" xmlns:wp14="http://schemas.microsoft.com/office/word/2010/wordprocessingDrawing" xmlns:wp="http://schemas.openxmlformats.org/drawingml/2006/wordprocessingDrawing" xmlns:w10="urn:schemas-microsoft-com:office:word" xmlns:w="http://schemas.openxmlformats.org/wordprocessingml/2006/main" xmlns:w14="http://schemas.microsoft.com/office/word/2010/wordml" xmlns:wpg="http://schemas.microsoft.com/office/word/2010/wordprocessingGroup" xmlns:wpi="http://schemas.microsoft.com/office/word/2010/wordprocessingInk" xmlns:wne="http://schemas.microsoft.com/office/word/2006/wordml" xmlns:wps="http://schemas.microsoft.com/office/word/2010/wordprocessingShape" mc:Ignorable="w14 wp14">
   <w:body>
     <w:p>
       <w:pPr>
@@ -219,13 +219,8 @@
               <w:t xml:space="preserve"> </w:t>
             </w:r>
             <w:r>
-              <w:t xml:space="preserve">Matthew </w:t>
-            </w:r>
-            <w:proofErr w:type="spellStart"/>
-            <w:r>
-              <w:t>Maynes</w:t>
-            </w:r>
-            <w:proofErr w:type="spellEnd"/>
+              <w:t>Matthew Maynes</w:t>
+            </w:r>
             <w:r>
               <w:t xml:space="preserve">                         </w:t>
             </w:r>
@@ -241,13 +236,8 @@
               <w:t>2.</w:t>
             </w:r>
             <w:r>
-              <w:t xml:space="preserve"> David </w:t>
-            </w:r>
-            <w:proofErr w:type="spellStart"/>
-            <w:r>
-              <w:t>Briglio</w:t>
-            </w:r>
-            <w:proofErr w:type="spellEnd"/>
+              <w:t xml:space="preserve"> David Briglio</w:t>
+            </w:r>
           </w:p>
           <w:p>
             <w:r>
@@ -268,21 +258,8 @@
               <w:t>4.</w:t>
             </w:r>
             <w:r>
-              <w:t xml:space="preserve"> </w:t>
-            </w:r>
-            <w:proofErr w:type="spellStart"/>
-            <w:r>
-              <w:t>Larona</w:t>
-            </w:r>
-            <w:proofErr w:type="spellEnd"/>
-            <w:r>
-              <w:t xml:space="preserve"> </w:t>
-            </w:r>
-            <w:proofErr w:type="spellStart"/>
-            <w:r>
-              <w:t>Mkotedi</w:t>
-            </w:r>
-            <w:proofErr w:type="spellEnd"/>
+              <w:t xml:space="preserve"> Larona Mkotedi</w:t>
+            </w:r>
           </w:p>
         </w:tc>
       </w:tr>
@@ -315,113 +292,11 @@
             </w:r>
           </w:p>
           <w:p>
-            <w:r>
-              <w:rPr>
-                <w:b/>
-              </w:rPr>
-              <w:t xml:space="preserve">(This Part needs to be done as team; </w:t>
-            </w:r>
-            <w:r>
-              <w:t>Use a Forum or whatever works for your team):</w:t>
-            </w:r>
-          </w:p>
-          <w:p>
-            <w:r>
-              <w:rPr>
-                <w:b/>
-              </w:rPr>
-              <w:t>Wh</w:t>
-            </w:r>
-            <w:r>
-              <w:rPr>
-                <w:b/>
-              </w:rPr>
-              <w:t xml:space="preserve">ich </w:t>
-            </w:r>
-            <w:r>
-              <w:rPr>
-                <w:b/>
-              </w:rPr>
-              <w:t>Patent</w:t>
-            </w:r>
-            <w:r>
-              <w:rPr>
-                <w:b/>
-              </w:rPr>
-              <w:t xml:space="preserve"> will your team be writing and talking about</w:t>
-            </w:r>
-            <w:r>
-              <w:rPr>
-                <w:b/>
-              </w:rPr>
-              <w:t>?</w:t>
-            </w:r>
-            <w:r>
-              <w:t xml:space="preserve"> </w:t>
-            </w:r>
-            <w:r>
-              <w:t xml:space="preserve"> </w:t>
-            </w:r>
-          </w:p>
-          <w:p>
-            <w:r>
-              <w:rPr>
-                <w:b/>
-              </w:rPr>
-              <w:t xml:space="preserve">What </w:t>
-            </w:r>
-            <w:r>
-              <w:rPr>
-                <w:b/>
-              </w:rPr>
-              <w:t>is the most important purpose (</w:t>
-            </w:r>
-            <w:r>
-              <w:rPr>
-                <w:b/>
-                <w:highlight w:val="yellow"/>
-              </w:rPr>
-              <w:t>Prime O</w:t>
-            </w:r>
-            <w:r>
-              <w:rPr>
-                <w:b/>
-                <w:highlight w:val="yellow"/>
-              </w:rPr>
-              <w:t>bjective</w:t>
-            </w:r>
-            <w:r>
-              <w:rPr>
-                <w:b/>
-              </w:rPr>
-              <w:t>) of this component?</w:t>
-            </w:r>
-            <w:r>
-              <w:t xml:space="preserve"> </w:t>
-            </w:r>
-            <w:r>
-              <w:t>(</w:t>
-            </w:r>
-            <w:r>
-              <w:t>~50</w:t>
-            </w:r>
-            <w:r>
-              <w:t xml:space="preserve"> words) </w:t>
-            </w:r>
-            <w:r>
-              <w:t>(</w:t>
-            </w:r>
-            <w:proofErr w:type="gramStart"/>
-            <w:r>
-              <w:t>e.g</w:t>
-            </w:r>
-            <w:proofErr w:type="gramEnd"/>
-            <w:r>
-              <w:t xml:space="preserve">. </w:t>
-            </w:r>
-            <w:r>
-              <w:t xml:space="preserve">The sail’s </w:t>
-            </w:r>
+            <w:pPr>
+              <w:rPr>
+                <w:b/>
+              </w:rPr>
+            </w:pPr>
             <w:bookmarkStart w:id="0" w:name="_GoBack"/>
             <w:bookmarkEnd w:id="0"/>
           </w:p>
@@ -823,21 +698,7 @@
               <w:rPr>
                 <w:b/>
               </w:rPr>
-              <w:t>(</w:t>
-            </w:r>
-            <w:proofErr w:type="gramStart"/>
-            <w:r>
-              <w:rPr>
-                <w:b/>
-              </w:rPr>
-              <w:t>e.g</w:t>
-            </w:r>
-            <w:proofErr w:type="gramEnd"/>
-            <w:r>
-              <w:rPr>
-                <w:b/>
-              </w:rPr>
-              <w:t xml:space="preserve">. Adapting </w:t>
+              <w:t xml:space="preserve">(e.g. Adapting </w:t>
             </w:r>
             <w:r>
               <w:rPr>
@@ -849,27 +710,13 @@
               <w:rPr>
                 <w:b/>
               </w:rPr>
-              <w:t xml:space="preserve"> to essential </w:t>
-            </w:r>
-            <w:proofErr w:type="spellStart"/>
-            <w:r>
-              <w:rPr>
-                <w:b/>
-              </w:rPr>
-              <w:t>P</w:t>
-            </w:r>
-            <w:r>
-              <w:rPr>
-                <w:b/>
-              </w:rPr>
-              <w:t>owerpoint</w:t>
-            </w:r>
-            <w:proofErr w:type="spellEnd"/>
-            <w:r>
-              <w:rPr>
-                <w:b/>
-              </w:rPr>
-              <w:t xml:space="preserve"> (P</w:t>
+              <w:t xml:space="preserve"> to essential P</w:t>
+            </w:r>
+            <w:r>
+              <w:rPr>
+                <w:b/>
+              </w:rPr>
+              <w:t>owerpoint (P</w:t>
             </w:r>
             <w:r>
               <w:rPr>
@@ -1430,37 +1277,7 @@
               <w:rPr>
                 <w:b/>
               </w:rPr>
-              <w:t xml:space="preserve">If not during class-time, could you meet on-line (via Skype, Google Docs or </w:t>
-            </w:r>
-            <w:proofErr w:type="spellStart"/>
-            <w:proofErr w:type="gramStart"/>
-            <w:r>
-              <w:rPr>
-                <w:b/>
-              </w:rPr>
-              <w:t>cuLearn</w:t>
-            </w:r>
-            <w:proofErr w:type="spellEnd"/>
-            <w:r>
-              <w:rPr>
-                <w:b/>
-              </w:rPr>
-              <w:t xml:space="preserve"> ?</w:t>
-            </w:r>
-            <w:proofErr w:type="spellStart"/>
-            <w:r>
-              <w:rPr>
-                <w:b/>
-              </w:rPr>
-              <w:t>Bluebutton</w:t>
-            </w:r>
-            <w:proofErr w:type="spellEnd"/>
-            <w:proofErr w:type="gramEnd"/>
-            <w:r>
-              <w:rPr>
-                <w:b/>
-              </w:rPr>
-              <w:t>?)?</w:t>
+              <w:t>If not during class-time, could you meet on-line (via Skype, Google Docs or cuLearn ?Bluebutton?)?</w:t>
             </w:r>
           </w:p>
           <w:p/>
@@ -1589,14 +1406,30 @@
             <w:r>
               <w:t xml:space="preserve">(in </w:t>
             </w:r>
-            <w:hyperlink r:id="rId9" w:tgtFrame="_blank" w:history="1">
-              <w:r>
-                <w:rPr>
-                  <w:rStyle w:val="Hyperlink"/>
-                </w:rPr>
-                <w:t>IEEE Format</w:t>
-              </w:r>
-            </w:hyperlink>
+            <w:r>
+              <w:fldChar w:fldCharType="begin"/>
+            </w:r>
+            <w:r>
+              <w:instrText xml:space="preserve"> HYPERLINK</w:instrText>
+            </w:r>
+            <w:r>
+              <w:instrText xml:space="preserve"> "http://www.ieee.org/documents/ieeecitationref.pdf" \t "_blank" </w:instrText>
+            </w:r>
+            <w:r>
+              <w:fldChar w:fldCharType="separate"/>
+            </w:r>
+            <w:r>
+              <w:rPr>
+                <w:rStyle w:val="Hyperlink"/>
+              </w:rPr>
+              <w:t>IEEE Format</w:t>
+            </w:r>
+            <w:r>
+              <w:rPr>
+                <w:rStyle w:val="Hyperlink"/>
+              </w:rPr>
+              <w:fldChar w:fldCharType="end"/>
+            </w:r>
             <w:r>
               <w:t>)</w:t>
             </w:r>
@@ -1639,37 +1472,66 @@
             <w:r>
               <w:t xml:space="preserve">This will ensure that you become more familiar with researching engineering principals, theorems or laws in </w:t>
             </w:r>
-            <w:hyperlink r:id="rId10" w:tgtFrame="_blank" w:history="1">
-              <w:r>
-                <w:rPr>
-                  <w:rStyle w:val="Hyperlink"/>
-                </w:rPr>
-                <w:t>Carleton’s Library Catalogue</w:t>
-              </w:r>
-            </w:hyperlink>
+            <w:r>
+              <w:fldChar w:fldCharType="begin"/>
+            </w:r>
+            <w:r>
+              <w:instrText xml:space="preserve"> HYPERLINK "http://catalogue.library.carleton.ca/" \t "_blank" </w:instrText>
+            </w:r>
+            <w:r>
+              <w:fldChar w:fldCharType="separate"/>
+            </w:r>
+            <w:r>
+              <w:rPr>
+                <w:rStyle w:val="Hyperlink"/>
+              </w:rPr>
+              <w:t>Carleton’s Library Catalogue</w:t>
+            </w:r>
+            <w:r>
+              <w:rPr>
+                <w:rStyle w:val="Hyperlink"/>
+              </w:rPr>
+              <w:fldChar w:fldCharType="end"/>
+            </w:r>
             <w:r>
               <w:t xml:space="preserve"> or in its extensive collection of electronic journals via </w:t>
             </w:r>
-            <w:hyperlink r:id="rId11" w:tgtFrame="_blank" w:history="1">
-              <w:r>
-                <w:rPr>
-                  <w:rStyle w:val="Hyperlink"/>
-                </w:rPr>
-                <w:t>Carleton’s Library Journals</w:t>
-              </w:r>
-              <w:r>
-                <w:rPr>
-                  <w:rStyle w:val="Hyperlink"/>
-                </w:rPr>
-                <w:t>.</w:t>
-              </w:r>
-              <w:r>
-                <w:rPr>
-                  <w:rStyle w:val="Hyperlink"/>
-                </w:rPr>
-                <w:t xml:space="preserve"> </w:t>
-              </w:r>
-            </w:hyperlink>
+            <w:r>
+              <w:fldChar w:fldCharType="begin"/>
+            </w:r>
+            <w:r>
+              <w:instrText xml:space="preserve"> HYPERLINK "http:</w:instrText>
+            </w:r>
+            <w:r>
+              <w:instrText xml:space="preserve">//www.library.carleton.ca/find/journal-articles" \t "_blank" </w:instrText>
+            </w:r>
+            <w:r>
+              <w:fldChar w:fldCharType="separate"/>
+            </w:r>
+            <w:r>
+              <w:rPr>
+                <w:rStyle w:val="Hyperlink"/>
+              </w:rPr>
+              <w:t>Carleton’s Library Journals</w:t>
+            </w:r>
+            <w:r>
+              <w:rPr>
+                <w:rStyle w:val="Hyperlink"/>
+              </w:rPr>
+              <w:t>.</w:t>
+            </w:r>
+            <w:r>
+              <w:rPr>
+                <w:rStyle w:val="Hyperlink"/>
+              </w:rPr>
+              <w:t xml:space="preserve"> </w:t>
+            </w:r>
+            <w:r>
+              <w:rPr>
+                <w:rStyle w:val="Hyperlink"/>
+              </w:rPr>
+              <w:fldChar w:fldCharType="end"/>
+            </w:r>
             <w:r>
               <w:t xml:space="preserve"> These engineering concepts must support your project patent of this term which is focused on improving the safety and energy-efficiency of automobiles</w:t>
             </w:r>
@@ -1686,14 +1548,30 @@
             <w:r>
               <w:t xml:space="preserve">(Click </w:t>
             </w:r>
-            <w:hyperlink r:id="rId12" w:tgtFrame="_blank" w:history="1">
-              <w:r>
-                <w:rPr>
-                  <w:rStyle w:val="Hyperlink"/>
-                </w:rPr>
-                <w:t>here for IEEE Citation Format</w:t>
-              </w:r>
-            </w:hyperlink>
+            <w:r>
+              <w:fldChar w:fldCharType="begin"/>
+            </w:r>
+            <w:r>
+              <w:instrText xml:space="preserve"> HY</w:instrText>
+            </w:r>
+            <w:r>
+              <w:instrText xml:space="preserve">PERLINK "http://www.ieee.org/documents/ieeecitationref.pdf" \t "_blank" </w:instrText>
+            </w:r>
+            <w:r>
+              <w:fldChar w:fldCharType="separate"/>
+            </w:r>
+            <w:r>
+              <w:rPr>
+                <w:rStyle w:val="Hyperlink"/>
+              </w:rPr>
+              <w:t>here for IEEE Citation Format</w:t>
+            </w:r>
+            <w:r>
+              <w:rPr>
+                <w:rStyle w:val="Hyperlink"/>
+              </w:rPr>
+              <w:fldChar w:fldCharType="end"/>
+            </w:r>
             <w:r>
               <w:t xml:space="preserve"> or see course textbook Ch. 11)</w:t>
             </w:r>
@@ -2911,24 +2789,9 @@
               <w:rPr>
                 <w:b/>
               </w:rPr>
-              <w:t xml:space="preserve">your drawing skills, </w:t>
-            </w:r>
-            <w:proofErr w:type="spellStart"/>
-            <w:r>
-              <w:rPr>
-                <w:b/>
-              </w:rPr>
-              <w:t>GoogleDraw</w:t>
-            </w:r>
-            <w:proofErr w:type="spellEnd"/>
-            <w:r>
-              <w:rPr>
-                <w:b/>
-              </w:rPr>
-              <w:t xml:space="preserve">*?, </w:t>
-            </w:r>
-            <w:hyperlink r:id="rId13" w:history="1">
-              <w:proofErr w:type="spellStart"/>
+              <w:t xml:space="preserve">your drawing skills, GoogleDraw*?, </w:t>
+            </w:r>
+            <w:hyperlink r:id="rId9" w:history="1">
               <w:r>
                 <w:rPr>
                   <w:rStyle w:val="Hyperlink"/>
@@ -2936,7 +2799,6 @@
                 </w:rPr>
                 <w:t>Intellicad</w:t>
               </w:r>
-              <w:proofErr w:type="spellEnd"/>
             </w:hyperlink>
             <w:r>
               <w:rPr>
@@ -2950,29 +2812,13 @@
               </w:rPr>
               <w:t xml:space="preserve">a </w:t>
             </w:r>
-            <w:hyperlink r:id="rId14" w:history="1">
+            <w:hyperlink r:id="rId10" w:history="1">
               <w:r>
                 <w:rPr>
                   <w:rStyle w:val="Hyperlink"/>
                   <w:b/>
                 </w:rPr>
-                <w:t xml:space="preserve">simpler form of </w:t>
-              </w:r>
-              <w:proofErr w:type="spellStart"/>
-              <w:r>
-                <w:rPr>
-                  <w:rStyle w:val="Hyperlink"/>
-                  <w:b/>
-                </w:rPr>
-                <w:t>Autocad</w:t>
-              </w:r>
-              <w:proofErr w:type="spellEnd"/>
-              <w:r>
-                <w:rPr>
-                  <w:rStyle w:val="Hyperlink"/>
-                  <w:b/>
-                </w:rPr>
-                <w:t>*?)</w:t>
+                <w:t>simpler form of Autocad*?)</w:t>
               </w:r>
             </w:hyperlink>
             <w:r>
@@ -3123,7 +2969,7 @@
     </w:tbl>
     <w:p/>
     <w:sectPr>
-      <w:footerReference w:type="default" r:id="rId15"/>
+      <w:footerReference w:type="default" r:id="rId11"/>
       <w:pgSz w:w="12240" w:h="15840"/>
       <w:pgMar w:top="1440" w:right="1440" w:bottom="1440" w:left="1440" w:header="708" w:footer="708" w:gutter="0"/>
       <w:cols w:space="708"/>
@@ -3134,7 +2980,7 @@
 </file>
 
 <file path=word/endnotes.xml><?xml version="1.0" encoding="utf-8"?>
-<w:endnotes xmlns:wpc="http://schemas.microsoft.com/office/word/2010/wordprocessingCanvas" xmlns:mc="http://schemas.openxmlformats.org/markup-compatibility/2006" xmlns:o="urn:schemas-microsoft-com:office:office" xmlns:r="http://schemas.openxmlformats.org/officeDocument/2006/relationships" xmlns:m="http://schemas.openxmlformats.org/officeDocument/2006/math" xmlns:v="urn:schemas-microsoft-com:vml" xmlns:wp14="http://schemas.microsoft.com/office/word/2010/wordprocessingDrawing" xmlns:wp="http://schemas.openxmlformats.org/drawingml/2006/wordprocessingDrawing" xmlns:w10="urn:schemas-microsoft-com:office:word" xmlns:w="http://schemas.openxmlformats.org/wordprocessingml/2006/main" xmlns:w14="http://schemas.microsoft.com/office/word/2010/wordml" xmlns:wpg="http://schemas.microsoft.com/office/word/2010/wordprocessingGroup" xmlns:wpi="http://schemas.microsoft.com/office/word/2010/wordprocessingInk" xmlns:wne="http://schemas.microsoft.com/office/word/2006/wordml" xmlns:wps="http://schemas.microsoft.com/office/word/2010/wordprocessingShape" mc:Ignorable="w14 wp14">
+<w:endnotes xmlns:wpc="http://schemas.microsoft.com/office/word/2010/wordprocessingCanvas" xmlns:mo="http://schemas.microsoft.com/office/mac/office/2008/main" xmlns:mc="http://schemas.openxmlformats.org/markup-compatibility/2006" xmlns:mv="urn:schemas-microsoft-com:mac:vml" xmlns:o="urn:schemas-microsoft-com:office:office" xmlns:r="http://schemas.openxmlformats.org/officeDocument/2006/relationships" xmlns:m="http://schemas.openxmlformats.org/officeDocument/2006/math" xmlns:v="urn:schemas-microsoft-com:vml" xmlns:wp14="http://schemas.microsoft.com/office/word/2010/wordprocessingDrawing" xmlns:wp="http://schemas.openxmlformats.org/drawingml/2006/wordprocessingDrawing" xmlns:w10="urn:schemas-microsoft-com:office:word" xmlns:w="http://schemas.openxmlformats.org/wordprocessingml/2006/main" xmlns:w14="http://schemas.microsoft.com/office/word/2010/wordml" xmlns:wpg="http://schemas.microsoft.com/office/word/2010/wordprocessingGroup" xmlns:wpi="http://schemas.microsoft.com/office/word/2010/wordprocessingInk" xmlns:wne="http://schemas.microsoft.com/office/word/2006/wordml" xmlns:wps="http://schemas.microsoft.com/office/word/2010/wordprocessingShape" mc:Ignorable="w14 wp14">
   <w:endnote w:type="separator" w:id="-1">
     <w:p>
       <w:pPr>
@@ -3159,7 +3005,7 @@
 </file>
 
 <file path=word/footer1.xml><?xml version="1.0" encoding="utf-8"?>
-<w:ftr xmlns:wpc="http://schemas.microsoft.com/office/word/2010/wordprocessingCanvas" xmlns:mc="http://schemas.openxmlformats.org/markup-compatibility/2006" xmlns:o="urn:schemas-microsoft-com:office:office" xmlns:r="http://schemas.openxmlformats.org/officeDocument/2006/relationships" xmlns:m="http://schemas.openxmlformats.org/officeDocument/2006/math" xmlns:v="urn:schemas-microsoft-com:vml" xmlns:wp14="http://schemas.microsoft.com/office/word/2010/wordprocessingDrawing" xmlns:wp="http://schemas.openxmlformats.org/drawingml/2006/wordprocessingDrawing" xmlns:w10="urn:schemas-microsoft-com:office:word" xmlns:w="http://schemas.openxmlformats.org/wordprocessingml/2006/main" xmlns:w14="http://schemas.microsoft.com/office/word/2010/wordml" xmlns:wpg="http://schemas.microsoft.com/office/word/2010/wordprocessingGroup" xmlns:wpi="http://schemas.microsoft.com/office/word/2010/wordprocessingInk" xmlns:wne="http://schemas.microsoft.com/office/word/2006/wordml" xmlns:wps="http://schemas.microsoft.com/office/word/2010/wordprocessingShape" mc:Ignorable="w14 wp14">
+<w:ftr xmlns:wpc="http://schemas.microsoft.com/office/word/2010/wordprocessingCanvas" xmlns:mo="http://schemas.microsoft.com/office/mac/office/2008/main" xmlns:mc="http://schemas.openxmlformats.org/markup-compatibility/2006" xmlns:mv="urn:schemas-microsoft-com:mac:vml" xmlns:o="urn:schemas-microsoft-com:office:office" xmlns:r="http://schemas.openxmlformats.org/officeDocument/2006/relationships" xmlns:m="http://schemas.openxmlformats.org/officeDocument/2006/math" xmlns:v="urn:schemas-microsoft-com:vml" xmlns:wp14="http://schemas.microsoft.com/office/word/2010/wordprocessingDrawing" xmlns:wp="http://schemas.openxmlformats.org/drawingml/2006/wordprocessingDrawing" xmlns:w10="urn:schemas-microsoft-com:office:word" xmlns:w="http://schemas.openxmlformats.org/wordprocessingml/2006/main" xmlns:w14="http://schemas.microsoft.com/office/word/2010/wordml" xmlns:wpg="http://schemas.microsoft.com/office/word/2010/wordprocessingGroup" xmlns:wpi="http://schemas.microsoft.com/office/word/2010/wordprocessingInk" xmlns:wne="http://schemas.microsoft.com/office/word/2006/wordml" xmlns:wps="http://schemas.microsoft.com/office/word/2010/wordprocessingShape" mc:Ignorable="w14 wp14">
   <w:p>
     <w:pPr>
       <w:pStyle w:val="Footer"/>
@@ -3258,7 +3104,7 @@
             <w:noProof/>
             <w:sz w:val="20"/>
           </w:rPr>
-          <w:t>1</w:t>
+          <w:t>2</w:t>
         </w:r>
         <w:r>
           <w:rPr>
@@ -3335,7 +3181,7 @@
 </file>
 
 <file path=word/footnotes.xml><?xml version="1.0" encoding="utf-8"?>
-<w:footnotes xmlns:wpc="http://schemas.microsoft.com/office/word/2010/wordprocessingCanvas" xmlns:mc="http://schemas.openxmlformats.org/markup-compatibility/2006" xmlns:o="urn:schemas-microsoft-com:office:office" xmlns:r="http://schemas.openxmlformats.org/officeDocument/2006/relationships" xmlns:m="http://schemas.openxmlformats.org/officeDocument/2006/math" xmlns:v="urn:schemas-microsoft-com:vml" xmlns:wp14="http://schemas.microsoft.com/office/word/2010/wordprocessingDrawing" xmlns:wp="http://schemas.openxmlformats.org/drawingml/2006/wordprocessingDrawing" xmlns:w10="urn:schemas-microsoft-com:office:word" xmlns:w="http://schemas.openxmlformats.org/wordprocessingml/2006/main" xmlns:w14="http://schemas.microsoft.com/office/word/2010/wordml" xmlns:wpg="http://schemas.microsoft.com/office/word/2010/wordprocessingGroup" xmlns:wpi="http://schemas.microsoft.com/office/word/2010/wordprocessingInk" xmlns:wne="http://schemas.microsoft.com/office/word/2006/wordml" xmlns:wps="http://schemas.microsoft.com/office/word/2010/wordprocessingShape" mc:Ignorable="w14 wp14">
+<w:footnotes xmlns:wpc="http://schemas.microsoft.com/office/word/2010/wordprocessingCanvas" xmlns:mo="http://schemas.microsoft.com/office/mac/office/2008/main" xmlns:mc="http://schemas.openxmlformats.org/markup-compatibility/2006" xmlns:mv="urn:schemas-microsoft-com:mac:vml" xmlns:o="urn:schemas-microsoft-com:office:office" xmlns:r="http://schemas.openxmlformats.org/officeDocument/2006/relationships" xmlns:m="http://schemas.openxmlformats.org/officeDocument/2006/math" xmlns:v="urn:schemas-microsoft-com:vml" xmlns:wp14="http://schemas.microsoft.com/office/word/2010/wordprocessingDrawing" xmlns:wp="http://schemas.openxmlformats.org/drawingml/2006/wordprocessingDrawing" xmlns:w10="urn:schemas-microsoft-com:office:word" xmlns:w="http://schemas.openxmlformats.org/wordprocessingml/2006/main" xmlns:w14="http://schemas.microsoft.com/office/word/2010/wordml" xmlns:wpg="http://schemas.microsoft.com/office/word/2010/wordprocessingGroup" xmlns:wpi="http://schemas.microsoft.com/office/word/2010/wordprocessingInk" xmlns:wne="http://schemas.microsoft.com/office/word/2006/wordml" xmlns:wps="http://schemas.microsoft.com/office/word/2010/wordprocessingShape" mc:Ignorable="w14 wp14">
   <w:footnote w:type="separator" w:id="-1">
     <w:p>
       <w:pPr>
@@ -3360,7 +3206,7 @@
 </file>
 
 <file path=word/numbering.xml><?xml version="1.0" encoding="utf-8"?>
-<w:numbering xmlns:wpc="http://schemas.microsoft.com/office/word/2010/wordprocessingCanvas" xmlns:mc="http://schemas.openxmlformats.org/markup-compatibility/2006" xmlns:o="urn:schemas-microsoft-com:office:office" xmlns:r="http://schemas.openxmlformats.org/officeDocument/2006/relationships" xmlns:m="http://schemas.openxmlformats.org/officeDocument/2006/math" xmlns:v="urn:schemas-microsoft-com:vml" xmlns:wp14="http://schemas.microsoft.com/office/word/2010/wordprocessingDrawing" xmlns:wp="http://schemas.openxmlformats.org/drawingml/2006/wordprocessingDrawing" xmlns:w10="urn:schemas-microsoft-com:office:word" xmlns:w="http://schemas.openxmlformats.org/wordprocessingml/2006/main" xmlns:w14="http://schemas.microsoft.com/office/word/2010/wordml" xmlns:wpg="http://schemas.microsoft.com/office/word/2010/wordprocessingGroup" xmlns:wpi="http://schemas.microsoft.com/office/word/2010/wordprocessingInk" xmlns:wne="http://schemas.microsoft.com/office/word/2006/wordml" xmlns:wps="http://schemas.microsoft.com/office/word/2010/wordprocessingShape" mc:Ignorable="w14 wp14">
+<w:numbering xmlns:wpc="http://schemas.microsoft.com/office/word/2010/wordprocessingCanvas" xmlns:mo="http://schemas.microsoft.com/office/mac/office/2008/main" xmlns:mc="http://schemas.openxmlformats.org/markup-compatibility/2006" xmlns:mv="urn:schemas-microsoft-com:mac:vml" xmlns:o="urn:schemas-microsoft-com:office:office" xmlns:r="http://schemas.openxmlformats.org/officeDocument/2006/relationships" xmlns:m="http://schemas.openxmlformats.org/officeDocument/2006/math" xmlns:v="urn:schemas-microsoft-com:vml" xmlns:wp14="http://schemas.microsoft.com/office/word/2010/wordprocessingDrawing" xmlns:wp="http://schemas.openxmlformats.org/drawingml/2006/wordprocessingDrawing" xmlns:w10="urn:schemas-microsoft-com:office:word" xmlns:w="http://schemas.openxmlformats.org/wordprocessingml/2006/main" xmlns:w14="http://schemas.microsoft.com/office/word/2010/wordml" xmlns:wpg="http://schemas.microsoft.com/office/word/2010/wordprocessingGroup" xmlns:wpi="http://schemas.microsoft.com/office/word/2010/wordprocessingInk" xmlns:wne="http://schemas.microsoft.com/office/word/2006/wordml" xmlns:wps="http://schemas.microsoft.com/office/word/2010/wordprocessingShape" mc:Ignorable="w14 wp14">
   <w:abstractNum w:abstractNumId="0">
     <w:nsid w:val="514E5300"/>
     <w:multiLevelType w:val="hybridMultilevel"/>
@@ -3651,7 +3497,7 @@
       </w:pPr>
     </w:pPrDefault>
   </w:docDefaults>
-  <w:latentStyles w:defLockedState="0" w:defUIPriority="99" w:defSemiHidden="1" w:defUnhideWhenUsed="1" w:defQFormat="0" w:count="267">
+  <w:latentStyles w:defLockedState="0" w:defUIPriority="99" w:defSemiHidden="1" w:defUnhideWhenUsed="1" w:defQFormat="0" w:count="276">
     <w:lsdException w:name="Normal" w:semiHidden="0" w:uiPriority="0" w:unhideWhenUsed="0" w:qFormat="1"/>
     <w:lsdException w:name="heading 1" w:semiHidden="0" w:uiPriority="9" w:unhideWhenUsed="0" w:qFormat="1"/>
     <w:lsdException w:name="heading 2" w:uiPriority="9" w:qFormat="1"/>
@@ -4032,7 +3878,7 @@
 </file>
 
 <file path=word/stylesWithEffects.xml><?xml version="1.0" encoding="utf-8"?>
-<w:styles xmlns:wpc="http://schemas.microsoft.com/office/word/2010/wordprocessingCanvas" xmlns:mc="http://schemas.openxmlformats.org/markup-compatibility/2006" xmlns:o="urn:schemas-microsoft-com:office:office" xmlns:r="http://schemas.openxmlformats.org/officeDocument/2006/relationships" xmlns:m="http://schemas.openxmlformats.org/officeDocument/2006/math" xmlns:v="urn:schemas-microsoft-com:vml" xmlns:wp14="http://schemas.microsoft.com/office/word/2010/wordprocessingDrawing" xmlns:wp="http://schemas.openxmlformats.org/drawingml/2006/wordprocessingDrawing" xmlns:w10="urn:schemas-microsoft-com:office:word" xmlns:w="http://schemas.openxmlformats.org/wordprocessingml/2006/main" xmlns:w14="http://schemas.microsoft.com/office/word/2010/wordml" xmlns:wpg="http://schemas.microsoft.com/office/word/2010/wordprocessingGroup" xmlns:wpi="http://schemas.microsoft.com/office/word/2010/wordprocessingInk" xmlns:wne="http://schemas.microsoft.com/office/word/2006/wordml" xmlns:wps="http://schemas.microsoft.com/office/word/2010/wordprocessingShape" mc:Ignorable="w14 wp14">
+<w:styles xmlns:wpc="http://schemas.microsoft.com/office/word/2010/wordprocessingCanvas" xmlns:mo="http://schemas.microsoft.com/office/mac/office/2008/main" xmlns:mc="http://schemas.openxmlformats.org/markup-compatibility/2006" xmlns:mv="urn:schemas-microsoft-com:mac:vml" xmlns:o="urn:schemas-microsoft-com:office:office" xmlns:r="http://schemas.openxmlformats.org/officeDocument/2006/relationships" xmlns:m="http://schemas.openxmlformats.org/officeDocument/2006/math" xmlns:v="urn:schemas-microsoft-com:vml" xmlns:wp14="http://schemas.microsoft.com/office/word/2010/wordprocessingDrawing" xmlns:wp="http://schemas.openxmlformats.org/drawingml/2006/wordprocessingDrawing" xmlns:w10="urn:schemas-microsoft-com:office:word" xmlns:w="http://schemas.openxmlformats.org/wordprocessingml/2006/main" xmlns:w14="http://schemas.microsoft.com/office/word/2010/wordml" xmlns:wpg="http://schemas.microsoft.com/office/word/2010/wordprocessingGroup" xmlns:wpi="http://schemas.microsoft.com/office/word/2010/wordprocessingInk" xmlns:wne="http://schemas.microsoft.com/office/word/2006/wordml" xmlns:wps="http://schemas.microsoft.com/office/word/2010/wordprocessingShape" mc:Ignorable="w14 wp14">
   <w:docDefaults>
     <w:rPrDefault>
       <w:rPr>
@@ -4044,7 +3890,7 @@
     </w:rPrDefault>
     <w:pPrDefault/>
   </w:docDefaults>
-  <w:latentStyles w:defLockedState="0" w:defUIPriority="99" w:defSemiHidden="1" w:defUnhideWhenUsed="1" w:defQFormat="0" w:count="267">
+  <w:latentStyles w:defLockedState="0" w:defUIPriority="99" w:defSemiHidden="1" w:defUnhideWhenUsed="1" w:defQFormat="0" w:count="276">
     <w:lsdException w:name="Normal" w:semiHidden="0" w:uiPriority="0" w:unhideWhenUsed="0" w:qFormat="1"/>
     <w:lsdException w:name="heading 1" w:semiHidden="0" w:uiPriority="9" w:unhideWhenUsed="0" w:qFormat="1"/>
     <w:lsdException w:name="heading 2" w:uiPriority="9" w:qFormat="1"/>
@@ -4505,7 +4351,7 @@
 </file>
 
 <file path=customXml/itemProps1.xml><?xml version="1.0" encoding="utf-8"?>
-<ds:datastoreItem xmlns:ds="http://schemas.openxmlformats.org/officeDocument/2006/customXml" ds:itemID="{0C0B2319-543F-4FC0-9FA4-AC6AF73E4FE2}">
+<ds:datastoreItem xmlns:ds="http://schemas.openxmlformats.org/officeDocument/2006/customXml" ds:itemID="{161F361A-7863-6144-A720-38B674BB0D61}">
   <ds:schemaRefs>
     <ds:schemaRef ds:uri="http://schemas.openxmlformats.org/officeDocument/2006/bibliography"/>
   </ds:schemaRefs>

</xml_diff>